<commit_message>
Republished 32 and 64 bit installations in order to eliminate phantom virus detect -- maybe.
</commit_message>
<xml_diff>
--- a/Darks Knight/DarksKnightDescription.docx
+++ b/Darks Knight/DarksKnightDescription.docx
@@ -873,6 +873,40 @@
         </w:rPr>
         <w:t>if desired.</w:t>
       </w:r>
+      <w:r>
+        <w:rPr>
+          <w:rFonts w:ascii="Arial" w:hAnsi="Arial" w:cs="Arial"/>
+          <w:sz w:val="20"/>
+          <w:szCs w:val="20"/>
+        </w:rPr>
+        <w:t xml:space="preserve">  In addition, </w:t>
+      </w:r>
+      <w:proofErr w:type="spellStart"/>
+      <w:r>
+        <w:rPr>
+          <w:rFonts w:ascii="Arial" w:hAnsi="Arial" w:cs="Arial"/>
+          <w:sz w:val="20"/>
+          <w:szCs w:val="20"/>
+        </w:rPr>
+        <w:t>TheSky</w:t>
+      </w:r>
+      <w:proofErr w:type="spellEnd"/>
+      <w:r>
+        <w:rPr>
+          <w:rFonts w:ascii="Arial" w:hAnsi="Arial" w:cs="Arial"/>
+          <w:sz w:val="20"/>
+          <w:szCs w:val="20"/>
+        </w:rPr>
+        <w:t xml:space="preserve"> must be run in Administer mode once in order to register </w:t>
+      </w:r>
+      <w:r>
+        <w:rPr>
+          <w:rFonts w:ascii="Arial" w:hAnsi="Arial" w:cs="Arial"/>
+          <w:sz w:val="20"/>
+          <w:szCs w:val="20"/>
+        </w:rPr>
+        <w:t>its interface libraries.</w:t>
+      </w:r>
     </w:p>
     <w:p>
       <w:pPr>
@@ -1895,7 +1929,27 @@
           <w:szCs w:val="20"/>
           <w:highlight w:val="white"/>
         </w:rPr>
-        <w:t xml:space="preserve">(e.g. “60”, “120”, </w:t>
+        <w:t>(</w:t>
+      </w:r>
+      <w:proofErr w:type="gramStart"/>
+      <w:r>
+        <w:rPr>
+          <w:rFonts w:ascii="Arial" w:hAnsi="Arial" w:cs="Arial"/>
+          <w:sz w:val="20"/>
+          <w:szCs w:val="20"/>
+          <w:highlight w:val="white"/>
+        </w:rPr>
+        <w:t>e.g.</w:t>
+      </w:r>
+      <w:proofErr w:type="gramEnd"/>
+      <w:r>
+        <w:rPr>
+          <w:rFonts w:ascii="Arial" w:hAnsi="Arial" w:cs="Arial"/>
+          <w:sz w:val="20"/>
+          <w:szCs w:val="20"/>
+          <w:highlight w:val="white"/>
+        </w:rPr>
+        <w:t xml:space="preserve"> “60”, “120”, </w:t>
       </w:r>
       <w:proofErr w:type="spellStart"/>
       <w:r>
@@ -2097,7 +2151,27 @@
           <w:szCs w:val="20"/>
           <w:highlight w:val="white"/>
         </w:rPr>
-        <w:t>(e.g. “21Mar2016”)</w:t>
+        <w:t>(</w:t>
+      </w:r>
+      <w:proofErr w:type="gramStart"/>
+      <w:r>
+        <w:rPr>
+          <w:rFonts w:ascii="Arial" w:hAnsi="Arial" w:cs="Arial"/>
+          <w:sz w:val="20"/>
+          <w:szCs w:val="20"/>
+          <w:highlight w:val="white"/>
+        </w:rPr>
+        <w:t>e.g.</w:t>
+      </w:r>
+      <w:proofErr w:type="gramEnd"/>
+      <w:r>
+        <w:rPr>
+          <w:rFonts w:ascii="Arial" w:hAnsi="Arial" w:cs="Arial"/>
+          <w:sz w:val="20"/>
+          <w:szCs w:val="20"/>
+          <w:highlight w:val="white"/>
+        </w:rPr>
+        <w:t xml:space="preserve"> “21Mar2016”)</w:t>
       </w:r>
       <w:r>
         <w:rPr>
@@ -2178,7 +2252,27 @@
           <w:szCs w:val="20"/>
           <w:highlight w:val="white"/>
         </w:rPr>
-        <w:t>During each run, dark images that repeat (e.g. same binning, same exposure, same temperature) are distinguished by a sequen</w:t>
+        <w:t>During each run, dark images that repeat (</w:t>
+      </w:r>
+      <w:proofErr w:type="gramStart"/>
+      <w:r>
+        <w:rPr>
+          <w:rFonts w:ascii="Arial" w:hAnsi="Arial" w:cs="Arial"/>
+          <w:sz w:val="20"/>
+          <w:szCs w:val="20"/>
+          <w:highlight w:val="white"/>
+        </w:rPr>
+        <w:t>e.g.</w:t>
+      </w:r>
+      <w:proofErr w:type="gramEnd"/>
+      <w:r>
+        <w:rPr>
+          <w:rFonts w:ascii="Arial" w:hAnsi="Arial" w:cs="Arial"/>
+          <w:sz w:val="20"/>
+          <w:szCs w:val="20"/>
+          <w:highlight w:val="white"/>
+        </w:rPr>
+        <w:t xml:space="preserve"> same binning, same exposure, same temperature) are distinguished by a sequen</w:t>
       </w:r>
       <w:r>
         <w:rPr>
@@ -2404,7 +2498,27 @@
           <w:szCs w:val="20"/>
           <w:highlight w:val="white"/>
         </w:rPr>
-        <w:t>&lt;binning&gt;.E&lt;time in seconds&gt;.T&lt;temperature&gt;.</w:t>
+        <w:t>&lt;binning</w:t>
+      </w:r>
+      <w:proofErr w:type="gramStart"/>
+      <w:r>
+        <w:rPr>
+          <w:rFonts w:ascii="Arial" w:hAnsi="Arial" w:cs="Arial"/>
+          <w:sz w:val="20"/>
+          <w:szCs w:val="20"/>
+          <w:highlight w:val="white"/>
+        </w:rPr>
+        <w:t>&gt;.E</w:t>
+      </w:r>
+      <w:proofErr w:type="gramEnd"/>
+      <w:r>
+        <w:rPr>
+          <w:rFonts w:ascii="Arial" w:hAnsi="Arial" w:cs="Arial"/>
+          <w:sz w:val="20"/>
+          <w:szCs w:val="20"/>
+          <w:highlight w:val="white"/>
+        </w:rPr>
+        <w:t>&lt;time in seconds&gt;.T&lt;temperature&gt;.</w:t>
       </w:r>
       <w:r>
         <w:rPr>
@@ -2468,6 +2582,7 @@
           <w:szCs w:val="20"/>
           <w:highlight w:val="white"/>
         </w:rPr>
+        <w:lastRenderedPageBreak/>
         <w:t>Each bias image will be stored with the following filename format:</w:t>
       </w:r>
     </w:p>
@@ -2526,7 +2641,27 @@
           <w:szCs w:val="20"/>
           <w:highlight w:val="white"/>
         </w:rPr>
-        <w:t>&lt;binning&gt;. T&lt;temperature&gt;.&lt;sequence number&gt;.FITS”</w:t>
+        <w:t>&lt;binning&gt;. T&lt;temperature</w:t>
+      </w:r>
+      <w:proofErr w:type="gramStart"/>
+      <w:r>
+        <w:rPr>
+          <w:rFonts w:ascii="Arial" w:hAnsi="Arial" w:cs="Arial"/>
+          <w:sz w:val="20"/>
+          <w:szCs w:val="20"/>
+          <w:highlight w:val="white"/>
+        </w:rPr>
+        <w:t>&gt;.&lt;</w:t>
+      </w:r>
+      <w:proofErr w:type="gramEnd"/>
+      <w:r>
+        <w:rPr>
+          <w:rFonts w:ascii="Arial" w:hAnsi="Arial" w:cs="Arial"/>
+          <w:sz w:val="20"/>
+          <w:szCs w:val="20"/>
+          <w:highlight w:val="white"/>
+        </w:rPr>
+        <w:t>sequence number&gt;.FITS”</w:t>
       </w:r>
     </w:p>
     <w:p>
@@ -2593,7 +2728,25 @@
           <w:sz w:val="20"/>
           <w:szCs w:val="20"/>
         </w:rPr>
-        <w:t>everything works out, but recommends learning Visual Basic (it's really not hard and the tools are free from Microsoft) if you find a</w:t>
+        <w:t xml:space="preserve">everything works </w:t>
+      </w:r>
+      <w:proofErr w:type="gramStart"/>
+      <w:r>
+        <w:rPr>
+          <w:rFonts w:ascii="Arial" w:hAnsi="Arial" w:cs="Arial"/>
+          <w:sz w:val="20"/>
+          <w:szCs w:val="20"/>
+        </w:rPr>
+        <w:t>out, but</w:t>
+      </w:r>
+      <w:proofErr w:type="gramEnd"/>
+      <w:r>
+        <w:rPr>
+          <w:rFonts w:ascii="Arial" w:hAnsi="Arial" w:cs="Arial"/>
+          <w:sz w:val="20"/>
+          <w:szCs w:val="20"/>
+        </w:rPr>
+        <w:t xml:space="preserve"> recommends learning Visual Basic (it's really not hard and the tools are free from Microsoft) if you find a</w:t>
       </w:r>
       <w:r>
         <w:rPr>

</xml_diff>